<commit_message>
first word and c#
</commit_message>
<xml_diff>
--- a/השכרת שמלות.docx
+++ b/השכרת שמלות.docx
@@ -75,7 +75,6 @@
           <w:color w:val="0D0D0D" w:themeColor="text1" w:themeTint="F2"/>
           <w:sz w:val="32"/>
           <w:szCs w:val="32"/>
-          <w:rtl/>
         </w:rPr>
       </w:pPr>
       <w:r>
@@ -298,8 +297,42 @@
           <w:color w:val="0D0D0D" w:themeColor="text1" w:themeTint="F2"/>
           <w:rtl/>
         </w:rPr>
-        <w:t xml:space="preserve"> פעמים שהושאלה</w:t>
-      </w:r>
+        <w:t xml:space="preserve"> פעמים </w:t>
+      </w:r>
+      <w:proofErr w:type="spellStart"/>
+      <w:r>
+        <w:rPr>
+          <w:rFonts w:hint="cs"/>
+          <w:b/>
+          <w:bCs/>
+          <w:color w:val="0D0D0D" w:themeColor="text1" w:themeTint="F2"/>
+          <w:rtl/>
+        </w:rPr>
+        <w:t>שהושאלה</w:t>
+      </w:r>
+      <w:r>
+        <w:rPr>
+          <w:rFonts w:hint="cs"/>
+          <w:color w:val="0D0D0D" w:themeColor="text1" w:themeTint="F2"/>
+          <w:sz w:val="32"/>
+          <w:szCs w:val="32"/>
+          <w:rtl/>
+        </w:rPr>
+        <w:t>,</w:t>
+      </w:r>
+      <w:r>
+        <w:rPr>
+          <w:rFonts w:hint="cs"/>
+          <w:b/>
+          <w:bCs/>
+          <w:color w:val="0D0D0D" w:themeColor="text1" w:themeTint="F2"/>
+          <w:sz w:val="24"/>
+          <w:szCs w:val="24"/>
+          <w:rtl/>
+        </w:rPr>
+        <w:t>מידה</w:t>
+      </w:r>
+      <w:proofErr w:type="spellEnd"/>
     </w:p>
     <w:p>
       <w:pPr>
@@ -1131,6 +1164,7 @@
           <w:rFonts w:ascii="Helvetica" w:hAnsi="Helvetica" w:hint="cs"/>
           <w:rtl/>
         </w:rPr>
+        <w:lastRenderedPageBreak/>
         <w:t xml:space="preserve">שליפת </w:t>
       </w:r>
       <w:r>
@@ -1160,7 +1194,6 @@
         <w:rPr>
           <w:rFonts w:ascii="Helvetica" w:hAnsi="Helvetica"/>
         </w:rPr>
-        <w:lastRenderedPageBreak/>
         <w:t>GET </w:t>
       </w:r>
       <w:hyperlink w:history="1">
@@ -1595,13 +1628,7 @@
         </w:rPr>
       </w:pPr>
     </w:p>
-    <w:p>
-      <w:pPr>
-        <w:rPr>
-          <w:rFonts w:hint="cs"/>
-        </w:rPr>
-      </w:pPr>
-    </w:p>
+    <w:p/>
     <w:p>
       <w:pPr>
         <w:pStyle w:val="3"/>
@@ -1994,14 +2021,7 @@
             <w:rStyle w:val="Hyperlink"/>
             <w:rFonts w:ascii="Helvetica" w:hAnsi="Helvetica"/>
           </w:rPr>
-          <w:t>dressrental</w:t>
-        </w:r>
-        <w:r>
-          <w:rPr>
-            <w:rStyle w:val="Hyperlink"/>
-            <w:rFonts w:ascii="Helvetica" w:hAnsi="Helvetica"/>
-          </w:rPr>
-          <w:t>.co.il/</w:t>
+          <w:t>dressrental.co.il/</w:t>
         </w:r>
         <w:r>
           <w:rPr>
@@ -2420,6 +2440,7 @@
         <w:rPr>
           <w:rFonts w:ascii="Helvetica" w:hAnsi="Helvetica"/>
         </w:rPr>
+        <w:lastRenderedPageBreak/>
         <w:t>GET </w:t>
       </w:r>
       <w:hyperlink w:history="1">
@@ -2554,9 +2575,8 @@
           <w:szCs w:val="28"/>
           <w:rtl/>
         </w:rPr>
-        <w:t>הזמנה,ליסט</w:t>
-      </w:r>
-      <w:proofErr w:type="spellEnd"/>
+        <w:t>הזמנה,</w:t>
+      </w:r>
       <w:r>
         <w:rPr>
           <w:rFonts w:hint="cs"/>
@@ -2564,8 +2584,9 @@
           <w:szCs w:val="28"/>
           <w:rtl/>
         </w:rPr>
-        <w:t xml:space="preserve"> של פרטי הזמנה</w:t>
-      </w:r>
+        <w:t>מזהה</w:t>
+      </w:r>
+      <w:proofErr w:type="spellEnd"/>
       <w:r>
         <w:rPr>
           <w:rFonts w:hint="cs"/>
@@ -2573,13 +2594,50 @@
           <w:szCs w:val="28"/>
           <w:rtl/>
         </w:rPr>
-        <w:t>(שמלות),כמות שמלות</w:t>
-      </w:r>
-    </w:p>
-    <w:p>
-      <w:pPr>
+        <w:t xml:space="preserve"> </w:t>
+      </w:r>
+      <w:proofErr w:type="spellStart"/>
+      <w:r>
         <w:rPr>
           <w:rFonts w:hint="cs"/>
+          <w:sz w:val="28"/>
+          <w:szCs w:val="28"/>
+          <w:rtl/>
+        </w:rPr>
+        <w:t>שמלה</w:t>
+      </w:r>
+      <w:r>
+        <w:rPr>
+          <w:rFonts w:hint="cs"/>
+          <w:sz w:val="28"/>
+          <w:szCs w:val="28"/>
+          <w:rtl/>
+        </w:rPr>
+        <w:t>,</w:t>
+      </w:r>
+      <w:r>
+        <w:rPr>
+          <w:rFonts w:hint="cs"/>
+          <w:sz w:val="28"/>
+          <w:szCs w:val="28"/>
+          <w:rtl/>
+        </w:rPr>
+        <w:t>מזהה</w:t>
+      </w:r>
+      <w:proofErr w:type="spellEnd"/>
+      <w:r>
+        <w:rPr>
+          <w:rFonts w:hint="cs"/>
+          <w:sz w:val="28"/>
+          <w:szCs w:val="28"/>
+          <w:rtl/>
+        </w:rPr>
+        <w:t xml:space="preserve"> פרט</w:t>
+      </w:r>
+    </w:p>
+    <w:p>
+      <w:pPr>
+        <w:rPr>
           <w:sz w:val="20"/>
           <w:szCs w:val="20"/>
           <w:rtl/>
@@ -2657,14 +2715,7 @@
             <w:rStyle w:val="Hyperlink"/>
             <w:rFonts w:ascii="Helvetica" w:hAnsi="Helvetica"/>
           </w:rPr>
-          <w:t>dressrental</w:t>
-        </w:r>
-        <w:r>
-          <w:rPr>
-            <w:rStyle w:val="Hyperlink"/>
-            <w:rFonts w:ascii="Helvetica" w:hAnsi="Helvetica"/>
-          </w:rPr>
-          <w:t>.co.il/</w:t>
+          <w:t>dressrental.co.il/</w:t>
         </w:r>
         <w:r>
           <w:rPr>
@@ -3056,7 +3107,6 @@
       <w:pPr>
         <w:jc w:val="right"/>
         <w:rPr>
-          <w:rFonts w:hint="cs"/>
           <w:rtl/>
         </w:rPr>
       </w:pPr>
@@ -3447,6 +3497,87 @@
             <w:rStyle w:val="Hyperlink"/>
             <w:rFonts w:ascii="Helvetica" w:hAnsi="Helvetica"/>
           </w:rPr>
+          <w:t>dressrental.co.il/</w:t>
+        </w:r>
+        <w:r>
+          <w:rPr>
+            <w:rStyle w:val="Hyperlink"/>
+          </w:rPr>
+          <w:t xml:space="preserve"> </w:t>
+        </w:r>
+        <w:r>
+          <w:rPr>
+            <w:rStyle w:val="Hyperlink"/>
+            <w:rFonts w:ascii="Helvetica" w:hAnsi="Helvetica"/>
+          </w:rPr>
+          <w:t xml:space="preserve">criticism </w:t>
+        </w:r>
+      </w:hyperlink>
+    </w:p>
+    <w:p>
+      <w:pPr>
+        <w:pStyle w:val="NormalWeb"/>
+        <w:shd w:val="clear" w:color="auto" w:fill="FFFFFF"/>
+        <w:rPr>
+          <w:rFonts w:ascii="Helvetica" w:hAnsi="Helvetica"/>
+        </w:rPr>
+      </w:pPr>
+      <w:r>
+        <w:rPr>
+          <w:rFonts w:ascii="Helvetica" w:hAnsi="Helvetica" w:hint="cs"/>
+          <w:rtl/>
+        </w:rPr>
+        <w:t xml:space="preserve">שליפת </w:t>
+      </w:r>
+      <w:r>
+        <w:rPr>
+          <w:rFonts w:ascii="Helvetica" w:hAnsi="Helvetica" w:hint="cs"/>
+          <w:rtl/>
+        </w:rPr>
+        <w:t>ביקורת</w:t>
+      </w:r>
+      <w:r>
+        <w:rPr>
+          <w:rFonts w:ascii="Helvetica" w:hAnsi="Helvetica" w:hint="cs"/>
+          <w:rtl/>
+        </w:rPr>
+        <w:t xml:space="preserve"> לפי מזהה</w:t>
+      </w:r>
+    </w:p>
+    <w:p>
+      <w:pPr>
+        <w:pStyle w:val="NormalWeb"/>
+        <w:shd w:val="clear" w:color="auto" w:fill="FFFFFF"/>
+        <w:rPr>
+          <w:rFonts w:ascii="Helvetica" w:hAnsi="Helvetica"/>
+        </w:rPr>
+      </w:pPr>
+      <w:r>
+        <w:rPr>
+          <w:rFonts w:ascii="Helvetica" w:hAnsi="Helvetica"/>
+        </w:rPr>
+        <w:lastRenderedPageBreak/>
+        <w:t>GET </w:t>
+      </w:r>
+      <w:hyperlink w:history="1">
+        <w:r>
+          <w:rPr>
+            <w:rStyle w:val="Hyperlink"/>
+            <w:rFonts w:ascii="Helvetica" w:hAnsi="Helvetica"/>
+          </w:rPr>
+          <w:t>https://</w:t>
+        </w:r>
+        <w:r>
+          <w:rPr>
+            <w:rStyle w:val="Hyperlink"/>
+          </w:rPr>
+          <w:t xml:space="preserve"> </w:t>
+        </w:r>
+        <w:r>
+          <w:rPr>
+            <w:rStyle w:val="Hyperlink"/>
+            <w:rFonts w:ascii="Helvetica" w:hAnsi="Helvetica"/>
+          </w:rPr>
           <w:t>dressrental</w:t>
         </w:r>
         <w:r>
@@ -3469,6 +3600,13 @@
           </w:rPr>
           <w:t xml:space="preserve">criticism </w:t>
         </w:r>
+        <w:r>
+          <w:rPr>
+            <w:rStyle w:val="Hyperlink"/>
+            <w:rFonts w:ascii="Helvetica" w:hAnsi="Helvetica"/>
+          </w:rPr>
+          <w:t>/1</w:t>
+        </w:r>
       </w:hyperlink>
     </w:p>
     <w:p>
@@ -3484,101 +3622,6 @@
           <w:rFonts w:ascii="Helvetica" w:hAnsi="Helvetica" w:hint="cs"/>
           <w:rtl/>
         </w:rPr>
-        <w:t xml:space="preserve">שליפת </w:t>
-      </w:r>
-      <w:r>
-        <w:rPr>
-          <w:rFonts w:ascii="Helvetica" w:hAnsi="Helvetica" w:hint="cs"/>
-          <w:rtl/>
-        </w:rPr>
-        <w:t>ביקורת</w:t>
-      </w:r>
-      <w:r>
-        <w:rPr>
-          <w:rFonts w:ascii="Helvetica" w:hAnsi="Helvetica" w:hint="cs"/>
-          <w:rtl/>
-        </w:rPr>
-        <w:t xml:space="preserve"> לפי מזהה</w:t>
-      </w:r>
-    </w:p>
-    <w:p>
-      <w:pPr>
-        <w:pStyle w:val="NormalWeb"/>
-        <w:shd w:val="clear" w:color="auto" w:fill="FFFFFF"/>
-        <w:rPr>
-          <w:rFonts w:ascii="Helvetica" w:hAnsi="Helvetica"/>
-        </w:rPr>
-      </w:pPr>
-      <w:r>
-        <w:rPr>
-          <w:rFonts w:ascii="Helvetica" w:hAnsi="Helvetica"/>
-        </w:rPr>
-        <w:t>GET </w:t>
-      </w:r>
-      <w:hyperlink w:history="1">
-        <w:r>
-          <w:rPr>
-            <w:rStyle w:val="Hyperlink"/>
-            <w:rFonts w:ascii="Helvetica" w:hAnsi="Helvetica"/>
-          </w:rPr>
-          <w:t>https://</w:t>
-        </w:r>
-        <w:r>
-          <w:rPr>
-            <w:rStyle w:val="Hyperlink"/>
-          </w:rPr>
-          <w:t xml:space="preserve"> </w:t>
-        </w:r>
-        <w:r>
-          <w:rPr>
-            <w:rStyle w:val="Hyperlink"/>
-            <w:rFonts w:ascii="Helvetica" w:hAnsi="Helvetica"/>
-          </w:rPr>
-          <w:t>dressrental</w:t>
-        </w:r>
-        <w:r>
-          <w:rPr>
-            <w:rStyle w:val="Hyperlink"/>
-            <w:rFonts w:ascii="Helvetica" w:hAnsi="Helvetica"/>
-          </w:rPr>
-          <w:t>.co.il/</w:t>
-        </w:r>
-        <w:r>
-          <w:rPr>
-            <w:rStyle w:val="Hyperlink"/>
-          </w:rPr>
-          <w:t xml:space="preserve"> </w:t>
-        </w:r>
-        <w:r>
-          <w:rPr>
-            <w:rStyle w:val="Hyperlink"/>
-            <w:rFonts w:ascii="Helvetica" w:hAnsi="Helvetica"/>
-          </w:rPr>
-          <w:t xml:space="preserve">criticism </w:t>
-        </w:r>
-        <w:r>
-          <w:rPr>
-            <w:rStyle w:val="Hyperlink"/>
-            <w:rFonts w:ascii="Helvetica" w:hAnsi="Helvetica"/>
-          </w:rPr>
-          <w:t>/1</w:t>
-        </w:r>
-      </w:hyperlink>
-    </w:p>
-    <w:p>
-      <w:pPr>
-        <w:pStyle w:val="NormalWeb"/>
-        <w:shd w:val="clear" w:color="auto" w:fill="FFFFFF"/>
-        <w:rPr>
-          <w:rFonts w:ascii="Helvetica" w:hAnsi="Helvetica"/>
-        </w:rPr>
-      </w:pPr>
-      <w:r>
-        <w:rPr>
-          <w:rFonts w:ascii="Helvetica" w:hAnsi="Helvetica" w:hint="cs"/>
-          <w:rtl/>
-        </w:rPr>
-        <w:lastRenderedPageBreak/>
         <w:t>הוספת מאכל</w:t>
       </w:r>
     </w:p>
@@ -3852,647 +3895,13 @@
     </w:p>
     <w:p>
       <w:pPr>
-        <w:pStyle w:val="3"/>
-        <w:shd w:val="clear" w:color="auto" w:fill="FFFFFF"/>
-        <w:jc w:val="right"/>
-        <w:rPr>
-          <w:rFonts w:ascii="Arial" w:hAnsi="Arial" w:cs="Arial"/>
-          <w:color w:val="000000"/>
-          <w:spacing w:val="2"/>
-        </w:rPr>
-      </w:pPr>
-      <w:r>
-        <w:rPr>
-          <w:rFonts w:ascii="Arial" w:hAnsi="Arial" w:cs="Arial"/>
-          <w:color w:val="000000"/>
-          <w:spacing w:val="2"/>
-          <w:rtl/>
-        </w:rPr>
-        <w:t>עובד</w:t>
-      </w:r>
-      <w:r>
-        <w:rPr>
-          <w:rFonts w:ascii="Arial" w:hAnsi="Arial" w:cs="Arial"/>
-          <w:color w:val="000000"/>
-          <w:spacing w:val="2"/>
-        </w:rPr>
-        <w:t>-</w:t>
-      </w:r>
-    </w:p>
-    <w:p>
-      <w:pPr>
-        <w:pStyle w:val="3"/>
-        <w:shd w:val="clear" w:color="auto" w:fill="FFFFFF"/>
-        <w:jc w:val="right"/>
-        <w:rPr>
-          <w:rFonts w:ascii="Arial" w:hAnsi="Arial" w:cs="Arial"/>
-          <w:color w:val="000000"/>
-          <w:spacing w:val="2"/>
-        </w:rPr>
-      </w:pPr>
-      <w:r>
-        <w:rPr>
-          <w:rStyle w:val="a4"/>
-          <w:rFonts w:ascii="Arial" w:hAnsi="Arial" w:cs="Arial"/>
-          <w:color w:val="000000"/>
-          <w:spacing w:val="2"/>
-          <w:shd w:val="clear" w:color="auto" w:fill="FFFFFF"/>
-          <w:rtl/>
-        </w:rPr>
-        <w:t>שם העובד</w:t>
-      </w:r>
-      <w:r>
-        <w:rPr>
-          <w:rStyle w:val="a4"/>
-          <w:rFonts w:ascii="Arial" w:hAnsi="Arial" w:cs="Arial" w:hint="cs"/>
-          <w:color w:val="000000"/>
-          <w:spacing w:val="2"/>
-          <w:shd w:val="clear" w:color="auto" w:fill="FFFFFF"/>
-          <w:rtl/>
-        </w:rPr>
-        <w:t>,</w:t>
-      </w:r>
-      <w:r>
-        <w:rPr>
-          <w:rStyle w:val="Hyperlink"/>
-          <w:rFonts w:ascii="Arial" w:hAnsi="Arial" w:cs="Arial"/>
-          <w:color w:val="000000"/>
-          <w:spacing w:val="2"/>
-          <w:shd w:val="clear" w:color="auto" w:fill="FFFFFF"/>
-          <w:rtl/>
-        </w:rPr>
-        <w:t xml:space="preserve"> </w:t>
-      </w:r>
-      <w:r>
-        <w:rPr>
-          <w:rStyle w:val="a4"/>
-          <w:rFonts w:ascii="Arial" w:hAnsi="Arial" w:cs="Arial"/>
-          <w:color w:val="000000"/>
-          <w:spacing w:val="2"/>
-          <w:shd w:val="clear" w:color="auto" w:fill="FFFFFF"/>
-          <w:rtl/>
-        </w:rPr>
-        <w:t>תפקיד</w:t>
-      </w:r>
-      <w:r>
-        <w:rPr>
-          <w:rStyle w:val="a4"/>
-          <w:rFonts w:ascii="Arial" w:hAnsi="Arial" w:cs="Arial" w:hint="cs"/>
-          <w:color w:val="000000"/>
-          <w:spacing w:val="2"/>
-          <w:shd w:val="clear" w:color="auto" w:fill="FFFFFF"/>
-          <w:rtl/>
-        </w:rPr>
-        <w:t>,</w:t>
-      </w:r>
-      <w:r>
-        <w:rPr>
-          <w:rStyle w:val="Hyperlink"/>
-          <w:rFonts w:ascii="Arial" w:hAnsi="Arial" w:cs="Arial"/>
-          <w:color w:val="000000"/>
-          <w:spacing w:val="2"/>
-          <w:shd w:val="clear" w:color="auto" w:fill="FFFFFF"/>
-          <w:rtl/>
-        </w:rPr>
-        <w:t xml:space="preserve"> </w:t>
-      </w:r>
-      <w:r>
-        <w:rPr>
-          <w:rStyle w:val="a4"/>
-          <w:rFonts w:ascii="Arial" w:hAnsi="Arial" w:cs="Arial"/>
-          <w:color w:val="000000"/>
-          <w:spacing w:val="2"/>
-          <w:shd w:val="clear" w:color="auto" w:fill="FFFFFF"/>
-          <w:rtl/>
-        </w:rPr>
-        <w:t>תאריך הצטרפות</w:t>
-      </w:r>
-      <w:r>
-        <w:rPr>
-          <w:rStyle w:val="a4"/>
-          <w:rFonts w:ascii="Arial" w:hAnsi="Arial" w:cs="Arial" w:hint="cs"/>
-          <w:color w:val="000000"/>
-          <w:spacing w:val="2"/>
-          <w:shd w:val="clear" w:color="auto" w:fill="FFFFFF"/>
-          <w:rtl/>
-        </w:rPr>
-        <w:t>,</w:t>
-      </w:r>
-      <w:r>
-        <w:rPr>
-          <w:rStyle w:val="Hyperlink"/>
-          <w:rFonts w:ascii="Arial" w:hAnsi="Arial" w:cs="Arial"/>
-          <w:color w:val="000000"/>
-          <w:spacing w:val="2"/>
-          <w:shd w:val="clear" w:color="auto" w:fill="FFFFFF"/>
-          <w:rtl/>
-        </w:rPr>
-        <w:t xml:space="preserve"> </w:t>
-      </w:r>
-      <w:r>
-        <w:rPr>
-          <w:rStyle w:val="a4"/>
-          <w:rFonts w:ascii="Arial" w:hAnsi="Arial" w:cs="Arial"/>
-          <w:color w:val="000000"/>
-          <w:spacing w:val="2"/>
-          <w:shd w:val="clear" w:color="auto" w:fill="FFFFFF"/>
-          <w:rtl/>
-        </w:rPr>
-        <w:t>מספר טלפון</w:t>
-      </w:r>
-      <w:r>
-        <w:rPr>
-          <w:rStyle w:val="a4"/>
-          <w:rFonts w:ascii="Arial" w:hAnsi="Arial" w:cs="Arial" w:hint="cs"/>
-          <w:color w:val="000000"/>
-          <w:spacing w:val="2"/>
-          <w:shd w:val="clear" w:color="auto" w:fill="FFFFFF"/>
-          <w:rtl/>
-        </w:rPr>
-        <w:t>,</w:t>
-      </w:r>
-      <w:r>
-        <w:rPr>
-          <w:rStyle w:val="Hyperlink"/>
-          <w:rFonts w:ascii="Arial" w:hAnsi="Arial" w:cs="Arial"/>
-          <w:color w:val="000000"/>
-          <w:spacing w:val="2"/>
-          <w:shd w:val="clear" w:color="auto" w:fill="FFFFFF"/>
-          <w:rtl/>
-        </w:rPr>
-        <w:t xml:space="preserve"> </w:t>
-      </w:r>
-      <w:r>
-        <w:rPr>
-          <w:rStyle w:val="a4"/>
-          <w:rFonts w:ascii="Arial" w:hAnsi="Arial" w:cs="Arial"/>
-          <w:color w:val="000000"/>
-          <w:spacing w:val="2"/>
-          <w:shd w:val="clear" w:color="auto" w:fill="FFFFFF"/>
-          <w:rtl/>
-        </w:rPr>
-        <w:t>דוא"ל</w:t>
-      </w:r>
-      <w:r>
-        <w:rPr>
-          <w:rStyle w:val="a4"/>
-          <w:rFonts w:ascii="Arial" w:hAnsi="Arial" w:cs="Arial" w:hint="cs"/>
-          <w:color w:val="000000"/>
-          <w:spacing w:val="2"/>
-          <w:shd w:val="clear" w:color="auto" w:fill="FFFFFF"/>
-          <w:rtl/>
-        </w:rPr>
-        <w:t>,</w:t>
-      </w:r>
-      <w:r>
-        <w:rPr>
-          <w:rStyle w:val="Hyperlink"/>
-          <w:rFonts w:ascii="Arial" w:hAnsi="Arial" w:cs="Arial"/>
-          <w:color w:val="000000"/>
-          <w:spacing w:val="2"/>
-          <w:shd w:val="clear" w:color="auto" w:fill="FFFFFF"/>
-          <w:rtl/>
-        </w:rPr>
-        <w:t xml:space="preserve"> </w:t>
-      </w:r>
-      <w:r>
-        <w:rPr>
-          <w:rStyle w:val="a4"/>
-          <w:rFonts w:ascii="Arial" w:hAnsi="Arial" w:cs="Arial"/>
-          <w:color w:val="000000"/>
-          <w:spacing w:val="2"/>
-          <w:shd w:val="clear" w:color="auto" w:fill="FFFFFF"/>
-          <w:rtl/>
-        </w:rPr>
-        <w:t>שעות עבודה שבועיות</w:t>
-      </w:r>
-    </w:p>
-    <w:p>
-      <w:pPr>
-        <w:pStyle w:val="NormalWeb"/>
-        <w:shd w:val="clear" w:color="auto" w:fill="FFFFFF"/>
-        <w:rPr>
-          <w:rFonts w:ascii="Helvetica" w:hAnsi="Helvetica"/>
-          <w:rtl/>
-        </w:rPr>
-      </w:pPr>
-      <w:r>
-        <w:rPr>
-          <w:rFonts w:ascii="Helvetica" w:hAnsi="Helvetica" w:hint="cs"/>
-          <w:rtl/>
-        </w:rPr>
-        <w:t>שליפת רשימת עובדים</w:t>
-      </w:r>
-    </w:p>
-    <w:p>
-      <w:pPr>
-        <w:pStyle w:val="NormalWeb"/>
-        <w:shd w:val="clear" w:color="auto" w:fill="FFFFFF"/>
-        <w:rPr>
-          <w:rFonts w:ascii="Helvetica" w:hAnsi="Helvetica"/>
-        </w:rPr>
-      </w:pPr>
-      <w:r>
-        <w:rPr>
-          <w:rFonts w:ascii="Helvetica" w:hAnsi="Helvetica"/>
-        </w:rPr>
-        <w:t>GET </w:t>
-      </w:r>
-      <w:hyperlink w:history="1">
-        <w:r>
-          <w:rPr>
-            <w:rStyle w:val="Hyperlink"/>
-            <w:rFonts w:ascii="Helvetica" w:hAnsi="Helvetica"/>
-          </w:rPr>
-          <w:t>https://</w:t>
-        </w:r>
-        <w:r>
-          <w:rPr>
-            <w:rStyle w:val="Hyperlink"/>
-          </w:rPr>
-          <w:t xml:space="preserve"> </w:t>
-        </w:r>
-        <w:r>
-          <w:rPr>
-            <w:rStyle w:val="Hyperlink"/>
-            <w:rFonts w:ascii="Helvetica" w:hAnsi="Helvetica"/>
-          </w:rPr>
-          <w:t>dressrental</w:t>
-        </w:r>
-        <w:r>
-          <w:rPr>
-            <w:rStyle w:val="Hyperlink"/>
-            <w:rFonts w:ascii="Helvetica" w:hAnsi="Helvetica"/>
-          </w:rPr>
-          <w:t>.co.il/</w:t>
-        </w:r>
-        <w:r>
-          <w:rPr>
-            <w:rStyle w:val="Hyperlink"/>
-          </w:rPr>
-          <w:t xml:space="preserve"> </w:t>
-        </w:r>
-        <w:r>
-          <w:rPr>
-            <w:rStyle w:val="Hyperlink"/>
-            <w:rFonts w:ascii="Helvetica" w:hAnsi="Helvetica"/>
-          </w:rPr>
-          <w:t xml:space="preserve">workers </w:t>
-        </w:r>
-      </w:hyperlink>
-    </w:p>
-    <w:p>
-      <w:pPr>
-        <w:pStyle w:val="NormalWeb"/>
-        <w:shd w:val="clear" w:color="auto" w:fill="FFFFFF"/>
-        <w:rPr>
-          <w:rFonts w:ascii="Helvetica" w:hAnsi="Helvetica"/>
-        </w:rPr>
-      </w:pPr>
-      <w:r>
-        <w:rPr>
-          <w:rFonts w:ascii="Helvetica" w:hAnsi="Helvetica" w:hint="cs"/>
-          <w:rtl/>
-        </w:rPr>
-        <w:t>שליפת עובדים לפי מזהה</w:t>
-      </w:r>
-    </w:p>
-    <w:p>
-      <w:pPr>
-        <w:pStyle w:val="NormalWeb"/>
-        <w:shd w:val="clear" w:color="auto" w:fill="FFFFFF"/>
-        <w:rPr>
-          <w:rFonts w:ascii="Helvetica" w:hAnsi="Helvetica"/>
-        </w:rPr>
-      </w:pPr>
-      <w:r>
-        <w:rPr>
-          <w:rFonts w:ascii="Helvetica" w:hAnsi="Helvetica"/>
-        </w:rPr>
-        <w:t>GET </w:t>
-      </w:r>
-      <w:hyperlink w:history="1">
-        <w:r>
-          <w:rPr>
-            <w:rStyle w:val="Hyperlink"/>
-            <w:rFonts w:ascii="Helvetica" w:hAnsi="Helvetica"/>
-          </w:rPr>
-          <w:t>https://</w:t>
-        </w:r>
-        <w:r>
-          <w:rPr>
-            <w:rStyle w:val="Hyperlink"/>
-          </w:rPr>
-          <w:t xml:space="preserve"> </w:t>
-        </w:r>
-        <w:r>
-          <w:rPr>
-            <w:rStyle w:val="Hyperlink"/>
-            <w:rFonts w:ascii="Helvetica" w:hAnsi="Helvetica"/>
-          </w:rPr>
-          <w:t>dressrental</w:t>
-        </w:r>
-        <w:r>
-          <w:rPr>
-            <w:rStyle w:val="Hyperlink"/>
-            <w:rFonts w:ascii="Helvetica" w:hAnsi="Helvetica"/>
-          </w:rPr>
-          <w:t>.co.il/</w:t>
-        </w:r>
-        <w:r>
-          <w:rPr>
-            <w:rStyle w:val="Hyperlink"/>
-          </w:rPr>
-          <w:t xml:space="preserve"> </w:t>
-        </w:r>
-        <w:r>
-          <w:rPr>
-            <w:rStyle w:val="Hyperlink"/>
-            <w:rFonts w:ascii="Helvetica" w:hAnsi="Helvetica"/>
-          </w:rPr>
-          <w:t xml:space="preserve">workers </w:t>
-        </w:r>
-        <w:r>
-          <w:rPr>
-            <w:rStyle w:val="Hyperlink"/>
-            <w:rFonts w:ascii="Helvetica" w:hAnsi="Helvetica"/>
-          </w:rPr>
-          <w:t>/1</w:t>
-        </w:r>
-      </w:hyperlink>
-    </w:p>
-    <w:p>
-      <w:pPr>
-        <w:pStyle w:val="NormalWeb"/>
-        <w:shd w:val="clear" w:color="auto" w:fill="FFFFFF"/>
-        <w:rPr>
-          <w:rFonts w:ascii="Helvetica" w:hAnsi="Helvetica"/>
-        </w:rPr>
-      </w:pPr>
-      <w:r>
-        <w:rPr>
-          <w:rFonts w:ascii="Helvetica" w:hAnsi="Helvetica" w:hint="cs"/>
-          <w:rtl/>
-        </w:rPr>
-        <w:t>הוספת עובד</w:t>
-      </w:r>
-    </w:p>
-    <w:p>
-      <w:pPr>
-        <w:pStyle w:val="NormalWeb"/>
-        <w:shd w:val="clear" w:color="auto" w:fill="FFFFFF"/>
-        <w:rPr>
-          <w:rFonts w:ascii="Helvetica" w:hAnsi="Helvetica"/>
-        </w:rPr>
-      </w:pPr>
-      <w:r>
-        <w:rPr>
-          <w:rFonts w:ascii="Helvetica" w:hAnsi="Helvetica"/>
-        </w:rPr>
-        <w:t>POST </w:t>
-      </w:r>
-      <w:hyperlink r:id="rId16" w:history="1">
-        <w:r>
-          <w:rPr>
-            <w:rStyle w:val="Hyperlink"/>
-            <w:rFonts w:ascii="Helvetica" w:hAnsi="Helvetica"/>
-          </w:rPr>
-          <w:t>https://</w:t>
-        </w:r>
-        <w:r>
-          <w:rPr>
-            <w:rStyle w:val="Hyperlink"/>
-            <w:color w:val="auto"/>
-            <w:u w:val="none"/>
-          </w:rPr>
-          <w:t xml:space="preserve"> </w:t>
-        </w:r>
-        <w:r>
-          <w:rPr>
-            <w:rStyle w:val="Hyperlink"/>
-            <w:rFonts w:ascii="Helvetica" w:hAnsi="Helvetica"/>
-          </w:rPr>
-          <w:t>dressrental</w:t>
-        </w:r>
-        <w:r>
-          <w:rPr>
-            <w:rStyle w:val="Hyperlink"/>
-            <w:rFonts w:ascii="Helvetica" w:hAnsi="Helvetica"/>
-          </w:rPr>
-          <w:t>.co.il/</w:t>
-        </w:r>
-        <w:r>
-          <w:rPr>
-            <w:rStyle w:val="Hyperlink"/>
-            <w:color w:val="auto"/>
-            <w:u w:val="none"/>
-          </w:rPr>
-          <w:t xml:space="preserve"> </w:t>
-        </w:r>
-        <w:r>
-          <w:rPr>
-            <w:rStyle w:val="Hyperlink"/>
-            <w:rFonts w:ascii="Helvetica" w:hAnsi="Helvetica"/>
-          </w:rPr>
-          <w:t xml:space="preserve">workers </w:t>
-        </w:r>
-      </w:hyperlink>
-    </w:p>
-    <w:p>
-      <w:pPr>
-        <w:pStyle w:val="NormalWeb"/>
-        <w:shd w:val="clear" w:color="auto" w:fill="FFFFFF"/>
-        <w:rPr>
-          <w:rFonts w:ascii="Helvetica" w:hAnsi="Helvetica"/>
-        </w:rPr>
-      </w:pPr>
-      <w:r>
-        <w:rPr>
-          <w:rFonts w:ascii="Helvetica" w:hAnsi="Helvetica" w:hint="cs"/>
-          <w:rtl/>
-        </w:rPr>
-        <w:t>עדכון עובד</w:t>
-      </w:r>
-    </w:p>
-    <w:p>
-      <w:pPr>
-        <w:pStyle w:val="NormalWeb"/>
-        <w:shd w:val="clear" w:color="auto" w:fill="FFFFFF"/>
-        <w:rPr>
-          <w:rFonts w:ascii="Helvetica" w:hAnsi="Helvetica"/>
-        </w:rPr>
-      </w:pPr>
-      <w:r>
-        <w:rPr>
-          <w:rFonts w:ascii="Helvetica" w:hAnsi="Helvetica"/>
-        </w:rPr>
-        <w:t>PUT </w:t>
-      </w:r>
-      <w:hyperlink w:history="1">
-        <w:r>
-          <w:rPr>
-            <w:rStyle w:val="Hyperlink"/>
-            <w:rFonts w:ascii="Helvetica" w:hAnsi="Helvetica"/>
-          </w:rPr>
-          <w:t>https://</w:t>
-        </w:r>
-        <w:r>
-          <w:rPr>
-            <w:rStyle w:val="Hyperlink"/>
-          </w:rPr>
-          <w:t xml:space="preserve"> </w:t>
-        </w:r>
-        <w:r>
-          <w:rPr>
-            <w:rStyle w:val="Hyperlink"/>
-            <w:rFonts w:ascii="Helvetica" w:hAnsi="Helvetica"/>
-          </w:rPr>
-          <w:t>dressrental</w:t>
-        </w:r>
-        <w:r>
-          <w:rPr>
-            <w:rStyle w:val="Hyperlink"/>
-            <w:rFonts w:ascii="Helvetica" w:hAnsi="Helvetica"/>
-          </w:rPr>
-          <w:t>.co.il/</w:t>
-        </w:r>
-        <w:r>
-          <w:t xml:space="preserve"> </w:t>
-        </w:r>
-        <w:r>
-          <w:rPr>
-            <w:rStyle w:val="Hyperlink"/>
-            <w:rFonts w:ascii="Helvetica" w:hAnsi="Helvetica"/>
-          </w:rPr>
-          <w:t xml:space="preserve">workers </w:t>
-        </w:r>
-        <w:r>
-          <w:rPr>
-            <w:rStyle w:val="Hyperlink"/>
-            <w:rFonts w:ascii="Helvetica" w:hAnsi="Helvetica"/>
-          </w:rPr>
-          <w:t>/1</w:t>
-        </w:r>
-      </w:hyperlink>
-    </w:p>
-    <w:p>
-      <w:pPr>
-        <w:pStyle w:val="NormalWeb"/>
-        <w:shd w:val="clear" w:color="auto" w:fill="FFFFFF"/>
-        <w:rPr>
-          <w:rFonts w:ascii="Helvetica" w:hAnsi="Helvetica"/>
-        </w:rPr>
-      </w:pPr>
-      <w:r>
-        <w:rPr>
-          <w:rFonts w:ascii="Helvetica" w:hAnsi="Helvetica" w:hint="cs"/>
-          <w:rtl/>
-        </w:rPr>
-        <w:t>מחיקת עובד</w:t>
-      </w:r>
-    </w:p>
-    <w:p>
-      <w:pPr>
-        <w:pStyle w:val="NormalWeb"/>
-        <w:shd w:val="clear" w:color="auto" w:fill="FFFFFF"/>
-        <w:rPr>
-          <w:rFonts w:ascii="Helvetica" w:hAnsi="Helvetica"/>
-          <w:rtl/>
-        </w:rPr>
-      </w:pPr>
-      <w:r>
-        <w:rPr>
-          <w:rFonts w:ascii="Helvetica" w:hAnsi="Helvetica"/>
-          <w:shd w:val="clear" w:color="auto" w:fill="FFFFFF"/>
-        </w:rPr>
-        <w:t>DELETE </w:t>
-      </w:r>
-      <w:hyperlink r:id="rId17" w:history="1">
-        <w:r>
-          <w:rPr>
-            <w:rStyle w:val="Hyperlink"/>
-            <w:rFonts w:ascii="Helvetica" w:hAnsi="Helvetica"/>
-            <w:shd w:val="clear" w:color="auto" w:fill="FFFFFF"/>
-          </w:rPr>
-          <w:t>https://</w:t>
-        </w:r>
-        <w:r>
-          <w:rPr>
-            <w:rStyle w:val="Hyperlink"/>
-            <w:color w:val="auto"/>
-            <w:u w:val="none"/>
-          </w:rPr>
-          <w:t xml:space="preserve"> </w:t>
-        </w:r>
-        <w:r>
-          <w:rPr>
-            <w:rStyle w:val="Hyperlink"/>
-            <w:rFonts w:ascii="Helvetica" w:hAnsi="Helvetica"/>
-            <w:shd w:val="clear" w:color="auto" w:fill="FFFFFF"/>
-          </w:rPr>
-          <w:t>dressrental</w:t>
-        </w:r>
-        <w:r>
-          <w:rPr>
-            <w:rStyle w:val="Hyperlink"/>
-            <w:rFonts w:ascii="Helvetica" w:hAnsi="Helvetica"/>
-            <w:shd w:val="clear" w:color="auto" w:fill="FFFFFF"/>
-          </w:rPr>
-          <w:t>.co.il/</w:t>
-        </w:r>
-        <w:r>
-          <w:rPr>
-            <w:rStyle w:val="Hyperlink"/>
-            <w:color w:val="auto"/>
-            <w:u w:val="none"/>
-          </w:rPr>
-          <w:t xml:space="preserve"> </w:t>
-        </w:r>
-        <w:r>
-          <w:rPr>
-            <w:rStyle w:val="Hyperlink"/>
-            <w:rFonts w:ascii="Helvetica" w:hAnsi="Helvetica"/>
-            <w:shd w:val="clear" w:color="auto" w:fill="FFFFFF"/>
-          </w:rPr>
-          <w:t xml:space="preserve">workers </w:t>
-        </w:r>
-        <w:r>
-          <w:rPr>
-            <w:rStyle w:val="Hyperlink"/>
-            <w:rFonts w:ascii="Helvetica" w:hAnsi="Helvetica"/>
-            <w:shd w:val="clear" w:color="auto" w:fill="FFFFFF"/>
-          </w:rPr>
-          <w:t>/1</w:t>
-        </w:r>
-      </w:hyperlink>
-    </w:p>
-    <w:p>
-      <w:pPr>
+        <w:ind w:left="4320"/>
         <w:jc w:val="right"/>
         <w:rPr>
           <w:sz w:val="24"/>
           <w:szCs w:val="24"/>
         </w:rPr>
       </w:pPr>
-      <w:r>
-        <w:rPr>
-          <w:rFonts w:ascii="Arial" w:hAnsi="Arial" w:cs="Arial"/>
-          <w:color w:val="000000"/>
-          <w:spacing w:val="2"/>
-          <w:shd w:val="clear" w:color="auto" w:fill="FFFFFF"/>
-          <w:rtl/>
-        </w:rPr>
-        <w:t>שליפה של כל העובדים בתפקיד מסוים</w:t>
-      </w:r>
-      <w:r>
-        <w:rPr>
-          <w:rFonts w:ascii="Arial" w:hAnsi="Arial" w:cs="Arial"/>
-          <w:color w:val="000000"/>
-          <w:spacing w:val="2"/>
-          <w:shd w:val="clear" w:color="auto" w:fill="FFFFFF"/>
-        </w:rPr>
-        <w:t>.</w:t>
-      </w:r>
     </w:p>
     <w:sectPr>
       <w:pgSz w:w="11906" w:h="16838"/>
@@ -5242,6 +4651,7 @@
   <w:style w:type="character" w:default="1" w:styleId="a0">
     <w:name w:val="Default Paragraph Font"/>
     <w:uiPriority w:val="1"/>
+    <w:semiHidden/>
     <w:unhideWhenUsed/>
   </w:style>
   <w:style w:type="table" w:default="1" w:styleId="a1">

</xml_diff>